<commit_message>
Updates to delegates for multi instance use
</commit_message>
<xml_diff>
--- a/fragments/delegates/TelephoneFormatDelegate usage.docx
+++ b/fragments/delegates/TelephoneFormatDelegate usage.docx
@@ -791,15 +791,7 @@
           <w:sz w:val="20"/>
           <w:szCs w:val="20"/>
         </w:rPr>
-        <w:t xml:space="preserve"> a valid phone number that is betwe</w:t>
-      </w:r>
-      <w:r>
-        <w:rPr>
-          <w:rFonts w:ascii="Courier New" w:hAnsi="Courier New" w:cs="Courier New"/>
-          <w:sz w:val="20"/>
-          <w:szCs w:val="20"/>
-        </w:rPr>
-        <w:t>en 9 and 18 digits in length.",</w:t>
+        <w:t xml:space="preserve"> a valid phone number that is between 9 and 18 digits in length.",</w:t>
       </w:r>
     </w:p>
     <w:p>
@@ -852,6 +844,633 @@
     </w:p>
     <w:p>
       <w:pPr>
+        <w:tabs>
+          <w:tab w:val="left" w:pos="0"/>
+          <w:tab w:val="left" w:pos="480"/>
+          <w:tab w:val="left" w:pos="960"/>
+          <w:tab w:val="left" w:pos="1440"/>
+          <w:tab w:val="left" w:pos="1920"/>
+          <w:tab w:val="left" w:pos="2400"/>
+          <w:tab w:val="left" w:pos="2880"/>
+          <w:tab w:val="left" w:pos="3360"/>
+          <w:tab w:val="left" w:pos="3840"/>
+          <w:tab w:val="left" w:pos="4320"/>
+          <w:tab w:val="left" w:pos="4800"/>
+          <w:tab w:val="left" w:pos="5280"/>
+          <w:tab w:val="left" w:pos="5760"/>
+          <w:tab w:val="left" w:pos="6240"/>
+          <w:tab w:val="left" w:pos="6720"/>
+          <w:tab w:val="left" w:pos="7200"/>
+          <w:tab w:val="left" w:pos="7680"/>
+          <w:tab w:val="left" w:pos="8160"/>
+          <w:tab w:val="left" w:pos="8640"/>
+          <w:tab w:val="left" w:pos="9120"/>
+          <w:tab w:val="left" w:pos="9600"/>
+          <w:tab w:val="left" w:pos="10080"/>
+          <w:tab w:val="left" w:pos="10560"/>
+          <w:tab w:val="left" w:pos="11040"/>
+          <w:tab w:val="left" w:pos="11520"/>
+          <w:tab w:val="left" w:pos="12000"/>
+          <w:tab w:val="left" w:pos="12480"/>
+          <w:tab w:val="left" w:pos="12960"/>
+          <w:tab w:val="left" w:pos="13440"/>
+          <w:tab w:val="left" w:pos="13920"/>
+          <w:tab w:val="left" w:pos="14400"/>
+          <w:tab w:val="left" w:pos="14880"/>
+        </w:tabs>
+        <w:autoSpaceDE w:val="0"/>
+        <w:autoSpaceDN w:val="0"/>
+        <w:adjustRightInd w:val="0"/>
+        <w:spacing w:after="0" w:line="240" w:lineRule="auto"/>
+        <w:ind w:left="720"/>
+        <w:rPr>
+          <w:rFonts w:ascii="Courier New" w:hAnsi="Courier New" w:cs="Courier New"/>
+          <w:sz w:val="20"/>
+          <w:szCs w:val="20"/>
+        </w:rPr>
+      </w:pPr>
+      <w:proofErr w:type="spellStart"/>
+      <w:r>
+        <w:rPr>
+          <w:rFonts w:ascii="Courier New" w:hAnsi="Courier New" w:cs="Courier New"/>
+          <w:sz w:val="20"/>
+          <w:szCs w:val="20"/>
+        </w:rPr>
+        <w:t>error_usFaxNumError</w:t>
+      </w:r>
+      <w:proofErr w:type="spellEnd"/>
+      <w:r>
+        <w:rPr>
+          <w:rFonts w:ascii="Courier New" w:hAnsi="Courier New" w:cs="Courier New"/>
+          <w:sz w:val="20"/>
+          <w:szCs w:val="20"/>
+        </w:rPr>
+        <w:t>:</w:t>
+      </w:r>
+      <w:r>
+        <w:rPr>
+          <w:rFonts w:ascii="Courier New" w:hAnsi="Courier New" w:cs="Courier New"/>
+          <w:sz w:val="20"/>
+          <w:szCs w:val="20"/>
+        </w:rPr>
+        <w:tab/>
+      </w:r>
+      <w:r>
+        <w:rPr>
+          <w:rFonts w:ascii="Courier New" w:hAnsi="Courier New" w:cs="Courier New"/>
+          <w:sz w:val="20"/>
+          <w:szCs w:val="20"/>
+        </w:rPr>
+        <w:tab/>
+      </w:r>
+      <w:r>
+        <w:rPr>
+          <w:rFonts w:ascii="Courier New" w:hAnsi="Courier New" w:cs="Courier New"/>
+          <w:sz w:val="20"/>
+          <w:szCs w:val="20"/>
+        </w:rPr>
+        <w:tab/>
+      </w:r>
+      <w:proofErr w:type="gramStart"/>
+      <w:r>
+        <w:rPr>
+          <w:rFonts w:ascii="Courier New" w:hAnsi="Courier New" w:cs="Courier New"/>
+          <w:sz w:val="20"/>
+          <w:szCs w:val="20"/>
+        </w:rPr>
+        <w:t>" enter</w:t>
+      </w:r>
+      <w:proofErr w:type="gramEnd"/>
+      <w:r>
+        <w:rPr>
+          <w:rFonts w:ascii="Courier New" w:hAnsi="Courier New" w:cs="Courier New"/>
+          <w:sz w:val="20"/>
+          <w:szCs w:val="20"/>
+        </w:rPr>
+        <w:t xml:space="preserve"> a valid fax number formatted as 1-888-888-8888 or 888-888-8888.",</w:t>
+      </w:r>
+    </w:p>
+    <w:p>
+      <w:pPr>
+        <w:tabs>
+          <w:tab w:val="left" w:pos="0"/>
+          <w:tab w:val="left" w:pos="480"/>
+          <w:tab w:val="left" w:pos="960"/>
+          <w:tab w:val="left" w:pos="1440"/>
+          <w:tab w:val="left" w:pos="1920"/>
+          <w:tab w:val="left" w:pos="2400"/>
+          <w:tab w:val="left" w:pos="2880"/>
+          <w:tab w:val="left" w:pos="3360"/>
+          <w:tab w:val="left" w:pos="3840"/>
+          <w:tab w:val="left" w:pos="4320"/>
+          <w:tab w:val="left" w:pos="4800"/>
+          <w:tab w:val="left" w:pos="5280"/>
+          <w:tab w:val="left" w:pos="5760"/>
+          <w:tab w:val="left" w:pos="6240"/>
+          <w:tab w:val="left" w:pos="6720"/>
+          <w:tab w:val="left" w:pos="7200"/>
+          <w:tab w:val="left" w:pos="7680"/>
+          <w:tab w:val="left" w:pos="8160"/>
+          <w:tab w:val="left" w:pos="8640"/>
+          <w:tab w:val="left" w:pos="9120"/>
+          <w:tab w:val="left" w:pos="9600"/>
+          <w:tab w:val="left" w:pos="10080"/>
+          <w:tab w:val="left" w:pos="10560"/>
+          <w:tab w:val="left" w:pos="11040"/>
+          <w:tab w:val="left" w:pos="11520"/>
+          <w:tab w:val="left" w:pos="12000"/>
+          <w:tab w:val="left" w:pos="12480"/>
+          <w:tab w:val="left" w:pos="12960"/>
+          <w:tab w:val="left" w:pos="13440"/>
+          <w:tab w:val="left" w:pos="13920"/>
+          <w:tab w:val="left" w:pos="14400"/>
+          <w:tab w:val="left" w:pos="14880"/>
+        </w:tabs>
+        <w:autoSpaceDE w:val="0"/>
+        <w:autoSpaceDN w:val="0"/>
+        <w:adjustRightInd w:val="0"/>
+        <w:spacing w:after="0" w:line="240" w:lineRule="auto"/>
+        <w:ind w:left="720"/>
+        <w:rPr>
+          <w:rFonts w:ascii="Courier New" w:hAnsi="Courier New" w:cs="Courier New"/>
+          <w:sz w:val="20"/>
+          <w:szCs w:val="20"/>
+        </w:rPr>
+      </w:pPr>
+      <w:r>
+        <w:rPr>
+          <w:rFonts w:ascii="Courier New" w:hAnsi="Courier New" w:cs="Courier New"/>
+          <w:sz w:val="20"/>
+          <w:szCs w:val="20"/>
+        </w:rPr>
+        <w:tab/>
+      </w:r>
+      <w:proofErr w:type="spellStart"/>
+      <w:r>
+        <w:rPr>
+          <w:rFonts w:ascii="Courier New" w:hAnsi="Courier New" w:cs="Courier New"/>
+          <w:sz w:val="20"/>
+          <w:szCs w:val="20"/>
+        </w:rPr>
+        <w:t>error_otherFaxNumError</w:t>
+      </w:r>
+      <w:proofErr w:type="spellEnd"/>
+      <w:r>
+        <w:rPr>
+          <w:rFonts w:ascii="Courier New" w:hAnsi="Courier New" w:cs="Courier New"/>
+          <w:sz w:val="20"/>
+          <w:szCs w:val="20"/>
+        </w:rPr>
+        <w:t>:</w:t>
+      </w:r>
+      <w:r>
+        <w:rPr>
+          <w:rFonts w:ascii="Courier New" w:hAnsi="Courier New" w:cs="Courier New"/>
+          <w:sz w:val="20"/>
+          <w:szCs w:val="20"/>
+        </w:rPr>
+        <w:tab/>
+      </w:r>
+      <w:r>
+        <w:rPr>
+          <w:rFonts w:ascii="Courier New" w:hAnsi="Courier New" w:cs="Courier New"/>
+          <w:sz w:val="20"/>
+          <w:szCs w:val="20"/>
+        </w:rPr>
+        <w:tab/>
+      </w:r>
+      <w:proofErr w:type="gramStart"/>
+      <w:r>
+        <w:rPr>
+          <w:rFonts w:ascii="Courier New" w:hAnsi="Courier New" w:cs="Courier New"/>
+          <w:sz w:val="20"/>
+          <w:szCs w:val="20"/>
+        </w:rPr>
+        <w:t>" enter</w:t>
+      </w:r>
+      <w:proofErr w:type="gramEnd"/>
+      <w:r>
+        <w:rPr>
+          <w:rFonts w:ascii="Courier New" w:hAnsi="Courier New" w:cs="Courier New"/>
+          <w:sz w:val="20"/>
+          <w:szCs w:val="20"/>
+        </w:rPr>
+        <w:t xml:space="preserve"> a valid fax number that is betwe</w:t>
+      </w:r>
+      <w:r>
+        <w:rPr>
+          <w:rFonts w:ascii="Courier New" w:hAnsi="Courier New" w:cs="Courier New"/>
+          <w:sz w:val="20"/>
+          <w:szCs w:val="20"/>
+        </w:rPr>
+        <w:t>en 9 and 18 digits in length.",</w:t>
+      </w:r>
+    </w:p>
+    <w:p>
+      <w:pPr>
+        <w:tabs>
+          <w:tab w:val="left" w:pos="0"/>
+          <w:tab w:val="left" w:pos="480"/>
+          <w:tab w:val="left" w:pos="960"/>
+          <w:tab w:val="left" w:pos="1440"/>
+          <w:tab w:val="left" w:pos="1920"/>
+          <w:tab w:val="left" w:pos="2400"/>
+          <w:tab w:val="left" w:pos="2880"/>
+          <w:tab w:val="left" w:pos="3360"/>
+          <w:tab w:val="left" w:pos="3840"/>
+          <w:tab w:val="left" w:pos="4320"/>
+          <w:tab w:val="left" w:pos="4800"/>
+          <w:tab w:val="left" w:pos="5280"/>
+          <w:tab w:val="left" w:pos="5760"/>
+          <w:tab w:val="left" w:pos="6240"/>
+          <w:tab w:val="left" w:pos="6720"/>
+          <w:tab w:val="left" w:pos="7200"/>
+          <w:tab w:val="left" w:pos="7680"/>
+          <w:tab w:val="left" w:pos="8160"/>
+          <w:tab w:val="left" w:pos="8640"/>
+          <w:tab w:val="left" w:pos="9120"/>
+          <w:tab w:val="left" w:pos="9600"/>
+          <w:tab w:val="left" w:pos="10080"/>
+          <w:tab w:val="left" w:pos="10560"/>
+          <w:tab w:val="left" w:pos="11040"/>
+          <w:tab w:val="left" w:pos="11520"/>
+          <w:tab w:val="left" w:pos="12000"/>
+          <w:tab w:val="left" w:pos="12480"/>
+          <w:tab w:val="left" w:pos="12960"/>
+          <w:tab w:val="left" w:pos="13440"/>
+          <w:tab w:val="left" w:pos="13920"/>
+          <w:tab w:val="left" w:pos="14400"/>
+          <w:tab w:val="left" w:pos="14880"/>
+        </w:tabs>
+        <w:autoSpaceDE w:val="0"/>
+        <w:autoSpaceDN w:val="0"/>
+        <w:adjustRightInd w:val="0"/>
+        <w:spacing w:after="0" w:line="240" w:lineRule="auto"/>
+        <w:ind w:left="720"/>
+        <w:rPr>
+          <w:rFonts w:ascii="Courier New" w:hAnsi="Courier New" w:cs="Courier New"/>
+          <w:sz w:val="20"/>
+          <w:szCs w:val="20"/>
+        </w:rPr>
+      </w:pPr>
+    </w:p>
+    <w:p>
+      <w:pPr>
+        <w:tabs>
+          <w:tab w:val="left" w:pos="0"/>
+          <w:tab w:val="left" w:pos="480"/>
+          <w:tab w:val="left" w:pos="960"/>
+          <w:tab w:val="left" w:pos="1440"/>
+          <w:tab w:val="left" w:pos="1920"/>
+          <w:tab w:val="left" w:pos="2400"/>
+          <w:tab w:val="left" w:pos="2880"/>
+          <w:tab w:val="left" w:pos="3360"/>
+          <w:tab w:val="left" w:pos="3840"/>
+          <w:tab w:val="left" w:pos="4320"/>
+          <w:tab w:val="left" w:pos="4800"/>
+          <w:tab w:val="left" w:pos="5280"/>
+          <w:tab w:val="left" w:pos="5760"/>
+          <w:tab w:val="left" w:pos="6240"/>
+          <w:tab w:val="left" w:pos="6720"/>
+          <w:tab w:val="left" w:pos="7200"/>
+          <w:tab w:val="left" w:pos="7680"/>
+          <w:tab w:val="left" w:pos="8160"/>
+          <w:tab w:val="left" w:pos="8640"/>
+          <w:tab w:val="left" w:pos="9120"/>
+          <w:tab w:val="left" w:pos="9600"/>
+          <w:tab w:val="left" w:pos="10080"/>
+          <w:tab w:val="left" w:pos="10560"/>
+          <w:tab w:val="left" w:pos="11040"/>
+          <w:tab w:val="left" w:pos="11520"/>
+          <w:tab w:val="left" w:pos="12000"/>
+          <w:tab w:val="left" w:pos="12480"/>
+          <w:tab w:val="left" w:pos="12960"/>
+          <w:tab w:val="left" w:pos="13440"/>
+          <w:tab w:val="left" w:pos="13920"/>
+          <w:tab w:val="left" w:pos="14400"/>
+          <w:tab w:val="left" w:pos="14880"/>
+        </w:tabs>
+        <w:autoSpaceDE w:val="0"/>
+        <w:autoSpaceDN w:val="0"/>
+        <w:adjustRightInd w:val="0"/>
+        <w:spacing w:after="0" w:line="240" w:lineRule="auto"/>
+        <w:ind w:left="720"/>
+        <w:rPr>
+          <w:rFonts w:ascii="Courier New" w:hAnsi="Courier New" w:cs="Courier New"/>
+          <w:sz w:val="20"/>
+          <w:szCs w:val="20"/>
+        </w:rPr>
+      </w:pPr>
+      <w:proofErr w:type="spellStart"/>
+      <w:r>
+        <w:rPr>
+          <w:rFonts w:ascii="Courier New" w:hAnsi="Courier New" w:cs="Courier New"/>
+          <w:sz w:val="20"/>
+          <w:szCs w:val="20"/>
+        </w:rPr>
+        <w:t>error_usFaxNumError</w:t>
+      </w:r>
+      <w:proofErr w:type="spellEnd"/>
+      <w:r>
+        <w:rPr>
+          <w:rFonts w:ascii="Courier New" w:hAnsi="Courier New" w:cs="Courier New"/>
+          <w:sz w:val="20"/>
+          <w:szCs w:val="20"/>
+        </w:rPr>
+        <w:t>:</w:t>
+      </w:r>
+      <w:r>
+        <w:rPr>
+          <w:rFonts w:ascii="Courier New" w:hAnsi="Courier New" w:cs="Courier New"/>
+          <w:sz w:val="20"/>
+          <w:szCs w:val="20"/>
+        </w:rPr>
+        <w:tab/>
+      </w:r>
+      <w:r>
+        <w:rPr>
+          <w:rFonts w:ascii="Courier New" w:hAnsi="Courier New" w:cs="Courier New"/>
+          <w:sz w:val="20"/>
+          <w:szCs w:val="20"/>
+        </w:rPr>
+        <w:tab/>
+      </w:r>
+      <w:r>
+        <w:rPr>
+          <w:rFonts w:ascii="Courier New" w:hAnsi="Courier New" w:cs="Courier New"/>
+          <w:sz w:val="20"/>
+          <w:szCs w:val="20"/>
+        </w:rPr>
+        <w:tab/>
+      </w:r>
+      <w:proofErr w:type="gramStart"/>
+      <w:r>
+        <w:rPr>
+          <w:rFonts w:ascii="Courier New" w:hAnsi="Courier New" w:cs="Courier New"/>
+          <w:sz w:val="20"/>
+          <w:szCs w:val="20"/>
+        </w:rPr>
+        <w:t xml:space="preserve">" </w:t>
+      </w:r>
+      <w:proofErr w:type="spellStart"/>
+      <w:r>
+        <w:rPr>
+          <w:rFonts w:ascii="Courier New" w:hAnsi="Courier New" w:cs="Courier New"/>
+          <w:sz w:val="20"/>
+          <w:szCs w:val="20"/>
+        </w:rPr>
+        <w:t>fr</w:t>
+      </w:r>
+      <w:proofErr w:type="gramEnd"/>
+      <w:r>
+        <w:rPr>
+          <w:rFonts w:ascii="Courier New" w:hAnsi="Courier New" w:cs="Courier New"/>
+          <w:sz w:val="20"/>
+          <w:szCs w:val="20"/>
+        </w:rPr>
+        <w:t>_enter</w:t>
+      </w:r>
+      <w:proofErr w:type="spellEnd"/>
+      <w:r>
+        <w:rPr>
+          <w:rFonts w:ascii="Courier New" w:hAnsi="Courier New" w:cs="Courier New"/>
+          <w:sz w:val="20"/>
+          <w:szCs w:val="20"/>
+        </w:rPr>
+        <w:t xml:space="preserve"> a valid fax number formatted as 1-</w:t>
+      </w:r>
+      <w:r>
+        <w:rPr>
+          <w:rFonts w:ascii="Courier New" w:hAnsi="Courier New" w:cs="Courier New"/>
+          <w:sz w:val="20"/>
+          <w:szCs w:val="20"/>
+        </w:rPr>
+        <w:t>888-888-8888 or 888-888-8888.",</w:t>
+      </w:r>
+    </w:p>
+    <w:p>
+      <w:pPr>
+        <w:tabs>
+          <w:tab w:val="left" w:pos="0"/>
+          <w:tab w:val="left" w:pos="480"/>
+          <w:tab w:val="left" w:pos="960"/>
+          <w:tab w:val="left" w:pos="1440"/>
+          <w:tab w:val="left" w:pos="1920"/>
+          <w:tab w:val="left" w:pos="2400"/>
+          <w:tab w:val="left" w:pos="2880"/>
+          <w:tab w:val="left" w:pos="3360"/>
+          <w:tab w:val="left" w:pos="3840"/>
+          <w:tab w:val="left" w:pos="4320"/>
+          <w:tab w:val="left" w:pos="4800"/>
+          <w:tab w:val="left" w:pos="5280"/>
+          <w:tab w:val="left" w:pos="5760"/>
+          <w:tab w:val="left" w:pos="6240"/>
+          <w:tab w:val="left" w:pos="6720"/>
+          <w:tab w:val="left" w:pos="7200"/>
+          <w:tab w:val="left" w:pos="7680"/>
+          <w:tab w:val="left" w:pos="8160"/>
+          <w:tab w:val="left" w:pos="8640"/>
+          <w:tab w:val="left" w:pos="9120"/>
+          <w:tab w:val="left" w:pos="9600"/>
+          <w:tab w:val="left" w:pos="10080"/>
+          <w:tab w:val="left" w:pos="10560"/>
+          <w:tab w:val="left" w:pos="11040"/>
+          <w:tab w:val="left" w:pos="11520"/>
+          <w:tab w:val="left" w:pos="12000"/>
+          <w:tab w:val="left" w:pos="12480"/>
+          <w:tab w:val="left" w:pos="12960"/>
+          <w:tab w:val="left" w:pos="13440"/>
+          <w:tab w:val="left" w:pos="13920"/>
+          <w:tab w:val="left" w:pos="14400"/>
+          <w:tab w:val="left" w:pos="14880"/>
+        </w:tabs>
+        <w:autoSpaceDE w:val="0"/>
+        <w:autoSpaceDN w:val="0"/>
+        <w:adjustRightInd w:val="0"/>
+        <w:spacing w:after="0" w:line="240" w:lineRule="auto"/>
+        <w:ind w:left="720"/>
+        <w:rPr>
+          <w:rFonts w:ascii="Courier New" w:hAnsi="Courier New" w:cs="Courier New"/>
+          <w:sz w:val="20"/>
+          <w:szCs w:val="20"/>
+        </w:rPr>
+      </w:pPr>
+    </w:p>
+    <w:p>
+      <w:pPr>
+        <w:tabs>
+          <w:tab w:val="left" w:pos="0"/>
+          <w:tab w:val="left" w:pos="480"/>
+          <w:tab w:val="left" w:pos="960"/>
+          <w:tab w:val="left" w:pos="1440"/>
+          <w:tab w:val="left" w:pos="1920"/>
+          <w:tab w:val="left" w:pos="2400"/>
+          <w:tab w:val="left" w:pos="2880"/>
+          <w:tab w:val="left" w:pos="3360"/>
+          <w:tab w:val="left" w:pos="3840"/>
+          <w:tab w:val="left" w:pos="4320"/>
+          <w:tab w:val="left" w:pos="4800"/>
+          <w:tab w:val="left" w:pos="5280"/>
+          <w:tab w:val="left" w:pos="5760"/>
+          <w:tab w:val="left" w:pos="6240"/>
+          <w:tab w:val="left" w:pos="6720"/>
+          <w:tab w:val="left" w:pos="7200"/>
+          <w:tab w:val="left" w:pos="7680"/>
+          <w:tab w:val="left" w:pos="8160"/>
+          <w:tab w:val="left" w:pos="8640"/>
+          <w:tab w:val="left" w:pos="9120"/>
+          <w:tab w:val="left" w:pos="9600"/>
+          <w:tab w:val="left" w:pos="10080"/>
+          <w:tab w:val="left" w:pos="10560"/>
+          <w:tab w:val="left" w:pos="11040"/>
+          <w:tab w:val="left" w:pos="11520"/>
+          <w:tab w:val="left" w:pos="12000"/>
+          <w:tab w:val="left" w:pos="12480"/>
+          <w:tab w:val="left" w:pos="12960"/>
+          <w:tab w:val="left" w:pos="13440"/>
+          <w:tab w:val="left" w:pos="13920"/>
+          <w:tab w:val="left" w:pos="14400"/>
+          <w:tab w:val="left" w:pos="14880"/>
+        </w:tabs>
+        <w:autoSpaceDE w:val="0"/>
+        <w:autoSpaceDN w:val="0"/>
+        <w:adjustRightInd w:val="0"/>
+        <w:spacing w:after="0" w:line="240" w:lineRule="auto"/>
+        <w:ind w:left="720"/>
+        <w:rPr>
+          <w:rFonts w:ascii="Courier New" w:hAnsi="Courier New" w:cs="Courier New"/>
+          <w:sz w:val="20"/>
+          <w:szCs w:val="20"/>
+        </w:rPr>
+      </w:pPr>
+      <w:proofErr w:type="spellStart"/>
+      <w:r>
+        <w:rPr>
+          <w:rFonts w:ascii="Courier New" w:hAnsi="Courier New" w:cs="Courier New"/>
+          <w:sz w:val="20"/>
+          <w:szCs w:val="20"/>
+        </w:rPr>
+        <w:t>error_otherFaxNumError</w:t>
+      </w:r>
+      <w:proofErr w:type="spellEnd"/>
+      <w:r>
+        <w:rPr>
+          <w:rFonts w:ascii="Courier New" w:hAnsi="Courier New" w:cs="Courier New"/>
+          <w:sz w:val="20"/>
+          <w:szCs w:val="20"/>
+        </w:rPr>
+        <w:t>:</w:t>
+      </w:r>
+      <w:r>
+        <w:rPr>
+          <w:rFonts w:ascii="Courier New" w:hAnsi="Courier New" w:cs="Courier New"/>
+          <w:sz w:val="20"/>
+          <w:szCs w:val="20"/>
+        </w:rPr>
+        <w:tab/>
+      </w:r>
+      <w:r>
+        <w:rPr>
+          <w:rFonts w:ascii="Courier New" w:hAnsi="Courier New" w:cs="Courier New"/>
+          <w:sz w:val="20"/>
+          <w:szCs w:val="20"/>
+        </w:rPr>
+        <w:tab/>
+      </w:r>
+      <w:proofErr w:type="gramStart"/>
+      <w:r>
+        <w:rPr>
+          <w:rFonts w:ascii="Courier New" w:hAnsi="Courier New" w:cs="Courier New"/>
+          <w:sz w:val="20"/>
+          <w:szCs w:val="20"/>
+        </w:rPr>
+        <w:t xml:space="preserve">" </w:t>
+      </w:r>
+      <w:proofErr w:type="spellStart"/>
+      <w:r>
+        <w:rPr>
+          <w:rFonts w:ascii="Courier New" w:hAnsi="Courier New" w:cs="Courier New"/>
+          <w:sz w:val="20"/>
+          <w:szCs w:val="20"/>
+        </w:rPr>
+        <w:t>fr</w:t>
+      </w:r>
+      <w:proofErr w:type="gramEnd"/>
+      <w:r>
+        <w:rPr>
+          <w:rFonts w:ascii="Courier New" w:hAnsi="Courier New" w:cs="Courier New"/>
+          <w:sz w:val="20"/>
+          <w:szCs w:val="20"/>
+        </w:rPr>
+        <w:t>_enter</w:t>
+      </w:r>
+      <w:proofErr w:type="spellEnd"/>
+      <w:r>
+        <w:rPr>
+          <w:rFonts w:ascii="Courier New" w:hAnsi="Courier New" w:cs="Courier New"/>
+          <w:sz w:val="20"/>
+          <w:szCs w:val="20"/>
+        </w:rPr>
+        <w:t xml:space="preserve"> a valid fax number that is between 9 and 18 digits in length.",</w:t>
+      </w:r>
+    </w:p>
+    <w:p>
+      <w:pPr>
+        <w:tabs>
+          <w:tab w:val="left" w:pos="0"/>
+          <w:tab w:val="left" w:pos="480"/>
+          <w:tab w:val="left" w:pos="960"/>
+          <w:tab w:val="left" w:pos="1440"/>
+          <w:tab w:val="left" w:pos="1920"/>
+          <w:tab w:val="left" w:pos="2400"/>
+          <w:tab w:val="left" w:pos="2880"/>
+          <w:tab w:val="left" w:pos="3360"/>
+          <w:tab w:val="left" w:pos="3840"/>
+          <w:tab w:val="left" w:pos="4320"/>
+          <w:tab w:val="left" w:pos="4800"/>
+          <w:tab w:val="left" w:pos="5280"/>
+          <w:tab w:val="left" w:pos="5760"/>
+          <w:tab w:val="left" w:pos="6240"/>
+          <w:tab w:val="left" w:pos="6720"/>
+          <w:tab w:val="left" w:pos="7200"/>
+          <w:tab w:val="left" w:pos="7680"/>
+          <w:tab w:val="left" w:pos="8160"/>
+          <w:tab w:val="left" w:pos="8640"/>
+          <w:tab w:val="left" w:pos="9120"/>
+          <w:tab w:val="left" w:pos="9600"/>
+          <w:tab w:val="left" w:pos="10080"/>
+          <w:tab w:val="left" w:pos="10560"/>
+          <w:tab w:val="left" w:pos="11040"/>
+          <w:tab w:val="left" w:pos="11520"/>
+          <w:tab w:val="left" w:pos="12000"/>
+          <w:tab w:val="left" w:pos="12480"/>
+          <w:tab w:val="left" w:pos="12960"/>
+          <w:tab w:val="left" w:pos="13440"/>
+          <w:tab w:val="left" w:pos="13920"/>
+          <w:tab w:val="left" w:pos="14400"/>
+          <w:tab w:val="left" w:pos="14880"/>
+        </w:tabs>
+        <w:autoSpaceDE w:val="0"/>
+        <w:autoSpaceDN w:val="0"/>
+        <w:adjustRightInd w:val="0"/>
+        <w:spacing w:after="0" w:line="240" w:lineRule="auto"/>
+        <w:rPr>
+          <w:rFonts w:ascii="Courier New" w:hAnsi="Courier New" w:cs="Courier New"/>
+          <w:sz w:val="20"/>
+          <w:szCs w:val="20"/>
+        </w:rPr>
+      </w:pPr>
+      <w:r>
+        <w:rPr>
+          <w:rFonts w:ascii="Courier New" w:hAnsi="Courier New" w:cs="Courier New"/>
+          <w:sz w:val="20"/>
+          <w:szCs w:val="20"/>
+        </w:rPr>
+        <w:tab/>
+      </w:r>
+    </w:p>
+    <w:p>
+      <w:pPr>
         <w:ind w:left="720"/>
       </w:pPr>
     </w:p>
@@ -1062,7 +1681,26 @@
         <w:t xml:space="preserve"> for each question that is using this delegate. Set your custom prefix after creating the delegate object. </w:t>
       </w:r>
       <w:r>
-        <w:t xml:space="preserve"> Also provide the name of the alias for the country node that is associated for the phone number. </w:t>
+        <w:t xml:space="preserve"> Also provide the name of the alias for the country node that is associated for the phone number.</w:t>
+      </w:r>
+      <w:r>
+        <w:t xml:space="preserve"> Set if the delegate is for a phone number or a fax number using .</w:t>
+      </w:r>
+      <w:proofErr w:type="spellStart"/>
+      <w:r>
+        <w:t>setAsPhoneNumber</w:t>
+      </w:r>
+      <w:proofErr w:type="spellEnd"/>
+      <w:r>
+        <w:t xml:space="preserve"> or .setAsFaxNumber.</w:t>
+      </w:r>
+      <w:bookmarkStart w:id="0" w:name="_GoBack"/>
+      <w:bookmarkEnd w:id="0"/>
+      <w:r>
+        <w:t xml:space="preserve"> </w:t>
+      </w:r>
+      <w:r>
+        <w:t xml:space="preserve"> </w:t>
       </w:r>
       <w:r>
         <w:t>For example:</w:t>
@@ -1115,15 +1753,6 @@
           <w:szCs w:val="20"/>
         </w:rPr>
       </w:pPr>
-      <w:r>
-        <w:rPr>
-          <w:rFonts w:ascii="Courier New" w:hAnsi="Courier New" w:cs="Courier New"/>
-          <w:color w:val="008000"/>
-          <w:sz w:val="20"/>
-          <w:szCs w:val="20"/>
-        </w:rPr>
-        <w:t>/imports</w:t>
-      </w:r>
     </w:p>
     <w:p>
       <w:pPr>
@@ -1172,135 +1801,14 @@
           <w:szCs w:val="20"/>
         </w:rPr>
       </w:pPr>
-      <w:proofErr w:type="spellStart"/>
-      <w:proofErr w:type="gramStart"/>
-      <w:r>
-        <w:rPr>
-          <w:rFonts w:ascii="Courier New" w:hAnsi="Courier New" w:cs="Courier New"/>
-          <w:color w:val="0000FF"/>
-          <w:sz w:val="20"/>
-          <w:szCs w:val="20"/>
-        </w:rPr>
-        <w:t>var</w:t>
-      </w:r>
-      <w:proofErr w:type="spellEnd"/>
-      <w:proofErr w:type="gramEnd"/>
-      <w:r>
-        <w:rPr>
-          <w:rFonts w:ascii="Courier New" w:hAnsi="Courier New" w:cs="Courier New"/>
-          <w:sz w:val="20"/>
-          <w:szCs w:val="20"/>
-        </w:rPr>
-        <w:t xml:space="preserve"> </w:t>
-      </w:r>
-      <w:proofErr w:type="spellStart"/>
-      <w:r>
-        <w:rPr>
-          <w:rFonts w:ascii="Courier New" w:hAnsi="Courier New" w:cs="Courier New"/>
-          <w:sz w:val="20"/>
-          <w:szCs w:val="20"/>
-        </w:rPr>
-        <w:t>cLog</w:t>
-      </w:r>
-      <w:proofErr w:type="spellEnd"/>
-      <w:r>
-        <w:rPr>
-          <w:rFonts w:ascii="Courier New" w:hAnsi="Courier New" w:cs="Courier New"/>
-          <w:sz w:val="20"/>
-          <w:szCs w:val="20"/>
-        </w:rPr>
-        <w:t xml:space="preserve"> </w:t>
-      </w:r>
-      <w:r>
-        <w:rPr>
-          <w:rFonts w:ascii="Courier New" w:hAnsi="Courier New" w:cs="Courier New"/>
-          <w:color w:val="0000FF"/>
-          <w:sz w:val="20"/>
-          <w:szCs w:val="20"/>
-        </w:rPr>
-        <w:t>=</w:t>
-      </w:r>
-      <w:r>
-        <w:rPr>
-          <w:rFonts w:ascii="Courier New" w:hAnsi="Courier New" w:cs="Courier New"/>
-          <w:sz w:val="20"/>
-          <w:szCs w:val="20"/>
-        </w:rPr>
-        <w:t xml:space="preserve"> </w:t>
-      </w:r>
-      <w:r>
-        <w:rPr>
-          <w:rFonts w:ascii="Courier New" w:hAnsi="Courier New" w:cs="Courier New"/>
-          <w:sz w:val="20"/>
-          <w:szCs w:val="20"/>
-        </w:rPr>
-        <w:tab/>
-      </w:r>
-      <w:r>
-        <w:rPr>
-          <w:rFonts w:ascii="Courier New" w:hAnsi="Courier New" w:cs="Courier New"/>
-          <w:sz w:val="20"/>
-          <w:szCs w:val="20"/>
-        </w:rPr>
-        <w:tab/>
-      </w:r>
-      <w:r>
-        <w:rPr>
-          <w:rFonts w:ascii="Courier New" w:hAnsi="Courier New" w:cs="Courier New"/>
-          <w:sz w:val="20"/>
-          <w:szCs w:val="20"/>
-        </w:rPr>
-        <w:tab/>
-      </w:r>
-      <w:r>
-        <w:rPr>
-          <w:rFonts w:ascii="Courier New" w:hAnsi="Courier New" w:cs="Courier New"/>
-          <w:sz w:val="20"/>
-          <w:szCs w:val="20"/>
-        </w:rPr>
-        <w:tab/>
-      </w:r>
-      <w:r>
-        <w:rPr>
-          <w:rFonts w:ascii="Courier New" w:hAnsi="Courier New" w:cs="Courier New"/>
-          <w:sz w:val="20"/>
-          <w:szCs w:val="20"/>
-        </w:rPr>
-        <w:tab/>
-      </w:r>
-      <w:r>
-        <w:rPr>
-          <w:rFonts w:ascii="Courier New" w:hAnsi="Courier New" w:cs="Courier New"/>
-          <w:sz w:val="20"/>
-          <w:szCs w:val="20"/>
-        </w:rPr>
-        <w:tab/>
-      </w:r>
-      <w:r>
-        <w:rPr>
-          <w:rFonts w:ascii="Courier New" w:hAnsi="Courier New" w:cs="Courier New"/>
-          <w:sz w:val="20"/>
-          <w:szCs w:val="20"/>
-        </w:rPr>
-        <w:tab/>
-      </w:r>
-      <w:proofErr w:type="spellStart"/>
-      <w:r>
-        <w:rPr>
-          <w:rFonts w:ascii="Courier New" w:hAnsi="Courier New" w:cs="Courier New"/>
-          <w:sz w:val="20"/>
-          <w:szCs w:val="20"/>
-        </w:rPr>
-        <w:t>script.core.util.Log</w:t>
-      </w:r>
-      <w:proofErr w:type="spellEnd"/>
-      <w:r>
-        <w:rPr>
-          <w:rFonts w:ascii="Courier New" w:hAnsi="Courier New" w:cs="Courier New"/>
-          <w:sz w:val="20"/>
-          <w:szCs w:val="20"/>
-        </w:rPr>
-        <w:t>;</w:t>
+      <w:r>
+        <w:rPr>
+          <w:rFonts w:ascii="Courier New" w:hAnsi="Courier New" w:cs="Courier New"/>
+          <w:color w:val="008000"/>
+          <w:sz w:val="20"/>
+          <w:szCs w:val="20"/>
+        </w:rPr>
+        <w:t>//imports</w:t>
       </w:r>
     </w:p>
     <w:p>
@@ -1359,6 +1867,7 @@
           <w:sz w:val="20"/>
           <w:szCs w:val="20"/>
         </w:rPr>
+        <w:lastRenderedPageBreak/>
         <w:t>var</w:t>
       </w:r>
       <w:proofErr w:type="spellEnd"/>
@@ -1378,12 +1887,20 @@
           <w:sz w:val="20"/>
           <w:szCs w:val="20"/>
         </w:rPr>
-        <w:t>cPhoneFormatDelegate</w:t>
+        <w:t>cLog</w:t>
       </w:r>
       <w:proofErr w:type="spellEnd"/>
       <w:r>
         <w:rPr>
           <w:rFonts w:ascii="Courier New" w:hAnsi="Courier New" w:cs="Courier New"/>
+          <w:sz w:val="20"/>
+          <w:szCs w:val="20"/>
+        </w:rPr>
+        <w:t xml:space="preserve"> </w:t>
+      </w:r>
+      <w:r>
+        <w:rPr>
+          <w:rFonts w:ascii="Courier New" w:hAnsi="Courier New" w:cs="Courier New"/>
           <w:color w:val="0000FF"/>
           <w:sz w:val="20"/>
           <w:szCs w:val="20"/>
@@ -1396,6 +1913,14 @@
           <w:sz w:val="20"/>
           <w:szCs w:val="20"/>
         </w:rPr>
+        <w:t xml:space="preserve"> </w:t>
+      </w:r>
+      <w:r>
+        <w:rPr>
+          <w:rFonts w:ascii="Courier New" w:hAnsi="Courier New" w:cs="Courier New"/>
+          <w:sz w:val="20"/>
+          <w:szCs w:val="20"/>
+        </w:rPr>
         <w:tab/>
       </w:r>
       <w:r>
@@ -1406,6 +1931,46 @@
         </w:rPr>
         <w:tab/>
       </w:r>
+      <w:r>
+        <w:rPr>
+          <w:rFonts w:ascii="Courier New" w:hAnsi="Courier New" w:cs="Courier New"/>
+          <w:sz w:val="20"/>
+          <w:szCs w:val="20"/>
+        </w:rPr>
+        <w:tab/>
+      </w:r>
+      <w:r>
+        <w:rPr>
+          <w:rFonts w:ascii="Courier New" w:hAnsi="Courier New" w:cs="Courier New"/>
+          <w:sz w:val="20"/>
+          <w:szCs w:val="20"/>
+        </w:rPr>
+        <w:tab/>
+      </w:r>
+      <w:r>
+        <w:rPr>
+          <w:rFonts w:ascii="Courier New" w:hAnsi="Courier New" w:cs="Courier New"/>
+          <w:sz w:val="20"/>
+          <w:szCs w:val="20"/>
+        </w:rPr>
+        <w:tab/>
+      </w:r>
+      <w:r>
+        <w:rPr>
+          <w:rFonts w:ascii="Courier New" w:hAnsi="Courier New" w:cs="Courier New"/>
+          <w:sz w:val="20"/>
+          <w:szCs w:val="20"/>
+        </w:rPr>
+        <w:tab/>
+      </w:r>
+      <w:r>
+        <w:rPr>
+          <w:rFonts w:ascii="Courier New" w:hAnsi="Courier New" w:cs="Courier New"/>
+          <w:sz w:val="20"/>
+          <w:szCs w:val="20"/>
+        </w:rPr>
+        <w:tab/>
+      </w:r>
       <w:proofErr w:type="spellStart"/>
       <w:r>
         <w:rPr>
@@ -1413,7 +1978,7 @@
           <w:sz w:val="20"/>
           <w:szCs w:val="20"/>
         </w:rPr>
-        <w:t>script.HCeForm.model.delegate.TelephoneFormatDelegate</w:t>
+        <w:t>script.core.util.Log</w:t>
       </w:r>
       <w:proofErr w:type="spellEnd"/>
       <w:r>
@@ -1472,6 +2037,80 @@
           <w:szCs w:val="20"/>
         </w:rPr>
       </w:pPr>
+      <w:proofErr w:type="spellStart"/>
+      <w:proofErr w:type="gramStart"/>
+      <w:r>
+        <w:rPr>
+          <w:rFonts w:ascii="Courier New" w:hAnsi="Courier New" w:cs="Courier New"/>
+          <w:color w:val="0000FF"/>
+          <w:sz w:val="20"/>
+          <w:szCs w:val="20"/>
+        </w:rPr>
+        <w:t>var</w:t>
+      </w:r>
+      <w:proofErr w:type="spellEnd"/>
+      <w:proofErr w:type="gramEnd"/>
+      <w:r>
+        <w:rPr>
+          <w:rFonts w:ascii="Courier New" w:hAnsi="Courier New" w:cs="Courier New"/>
+          <w:sz w:val="20"/>
+          <w:szCs w:val="20"/>
+        </w:rPr>
+        <w:t xml:space="preserve"> </w:t>
+      </w:r>
+      <w:proofErr w:type="spellStart"/>
+      <w:r>
+        <w:rPr>
+          <w:rFonts w:ascii="Courier New" w:hAnsi="Courier New" w:cs="Courier New"/>
+          <w:sz w:val="20"/>
+          <w:szCs w:val="20"/>
+        </w:rPr>
+        <w:t>cPhoneFormatDelegate</w:t>
+      </w:r>
+      <w:proofErr w:type="spellEnd"/>
+      <w:r>
+        <w:rPr>
+          <w:rFonts w:ascii="Courier New" w:hAnsi="Courier New" w:cs="Courier New"/>
+          <w:color w:val="0000FF"/>
+          <w:sz w:val="20"/>
+          <w:szCs w:val="20"/>
+        </w:rPr>
+        <w:t>=</w:t>
+      </w:r>
+      <w:r>
+        <w:rPr>
+          <w:rFonts w:ascii="Courier New" w:hAnsi="Courier New" w:cs="Courier New"/>
+          <w:sz w:val="20"/>
+          <w:szCs w:val="20"/>
+        </w:rPr>
+        <w:tab/>
+      </w:r>
+      <w:r>
+        <w:rPr>
+          <w:rFonts w:ascii="Courier New" w:hAnsi="Courier New" w:cs="Courier New"/>
+          <w:sz w:val="20"/>
+          <w:szCs w:val="20"/>
+        </w:rPr>
+        <w:tab/>
+      </w:r>
+      <w:proofErr w:type="spellStart"/>
+      <w:r>
+        <w:rPr>
+          <w:rFonts w:ascii="Courier New" w:hAnsi="Courier New" w:cs="Courier New"/>
+          <w:sz w:val="20"/>
+          <w:szCs w:val="20"/>
+        </w:rPr>
+        <w:t>script.HCeForm.model.delegate.TelephoneFormatDelegate</w:t>
+      </w:r>
+      <w:proofErr w:type="spellEnd"/>
+      <w:r>
+        <w:rPr>
+          <w:rFonts w:ascii="Courier New" w:hAnsi="Courier New" w:cs="Courier New"/>
+          <w:sz w:val="20"/>
+          <w:szCs w:val="20"/>
+        </w:rPr>
+        <w:t>;</w:t>
+      </w:r>
     </w:p>
     <w:p>
       <w:pPr>
@@ -1520,15 +2159,6 @@
           <w:szCs w:val="20"/>
         </w:rPr>
       </w:pPr>
-      <w:r>
-        <w:rPr>
-          <w:rFonts w:ascii="Courier New" w:hAnsi="Courier New" w:cs="Courier New"/>
-          <w:color w:val="008000"/>
-          <w:sz w:val="20"/>
-          <w:szCs w:val="20"/>
-        </w:rPr>
-        <w:t>/*******************************************************************************</w:t>
-      </w:r>
     </w:p>
     <w:p>
       <w:pPr>
@@ -1584,27 +2214,7 @@
           <w:sz w:val="20"/>
           <w:szCs w:val="20"/>
         </w:rPr>
-        <w:t xml:space="preserve"> * Gets a new </w:t>
-      </w:r>
-      <w:proofErr w:type="spellStart"/>
-      <w:r>
-        <w:rPr>
-          <w:rFonts w:ascii="Courier New" w:hAnsi="Courier New" w:cs="Courier New"/>
-          <w:color w:val="008000"/>
-          <w:sz w:val="20"/>
-          <w:szCs w:val="20"/>
-        </w:rPr>
-        <w:t>PostalCodeFormatDelegate</w:t>
-      </w:r>
-      <w:proofErr w:type="spellEnd"/>
-      <w:r>
-        <w:rPr>
-          <w:rFonts w:ascii="Courier New" w:hAnsi="Courier New" w:cs="Courier New"/>
-          <w:color w:val="008000"/>
-          <w:sz w:val="20"/>
-          <w:szCs w:val="20"/>
-        </w:rPr>
-        <w:t>. Adobe does not allow object instances</w:t>
+        <w:t>/*******************************************************************************</w:t>
       </w:r>
     </w:p>
     <w:p>
@@ -1661,9 +2271,9 @@
           <w:sz w:val="20"/>
           <w:szCs w:val="20"/>
         </w:rPr>
-        <w:t xml:space="preserve"> * </w:t>
-      </w:r>
-      <w:proofErr w:type="gramStart"/>
+        <w:t xml:space="preserve"> * Gets a new </w:t>
+      </w:r>
+      <w:proofErr w:type="spellStart"/>
       <w:r>
         <w:rPr>
           <w:rFonts w:ascii="Courier New" w:hAnsi="Courier New" w:cs="Courier New"/>
@@ -1671,9 +2281,9 @@
           <w:sz w:val="20"/>
           <w:szCs w:val="20"/>
         </w:rPr>
-        <w:t>to</w:t>
-      </w:r>
-      <w:proofErr w:type="gramEnd"/>
+        <w:t>PostalCodeFormatDelegate</w:t>
+      </w:r>
+      <w:proofErr w:type="spellEnd"/>
       <w:r>
         <w:rPr>
           <w:rFonts w:ascii="Courier New" w:hAnsi="Courier New" w:cs="Courier New"/>
@@ -1681,7 +2291,7 @@
           <w:sz w:val="20"/>
           <w:szCs w:val="20"/>
         </w:rPr>
-        <w:t xml:space="preserve"> be created outside of their packaging, so it must be done here.</w:t>
+        <w:t>. Adobe does not allow object instances</w:t>
       </w:r>
     </w:p>
     <w:p>
@@ -1738,9 +2348,9 @@
           <w:sz w:val="20"/>
           <w:szCs w:val="20"/>
         </w:rPr>
-        <w:t xml:space="preserve"> * Note that this is only intended for use by </w:t>
-      </w:r>
-      <w:proofErr w:type="spellStart"/>
+        <w:t xml:space="preserve"> * </w:t>
+      </w:r>
+      <w:proofErr w:type="gramStart"/>
       <w:r>
         <w:rPr>
           <w:rFonts w:ascii="Courier New" w:hAnsi="Courier New" w:cs="Courier New"/>
@@ -1748,9 +2358,9 @@
           <w:sz w:val="20"/>
           <w:szCs w:val="20"/>
         </w:rPr>
-        <w:t>FormNodeFactory</w:t>
-      </w:r>
-      <w:proofErr w:type="spellEnd"/>
+        <w:t>to</w:t>
+      </w:r>
+      <w:proofErr w:type="gramEnd"/>
       <w:r>
         <w:rPr>
           <w:rFonts w:ascii="Courier New" w:hAnsi="Courier New" w:cs="Courier New"/>
@@ -1758,7 +2368,7 @@
           <w:sz w:val="20"/>
           <w:szCs w:val="20"/>
         </w:rPr>
-        <w:t>. All instances</w:t>
+        <w:t xml:space="preserve"> be created outside of their packaging, so it must be done here.</w:t>
       </w:r>
     </w:p>
     <w:p>
@@ -1815,7 +2425,27 @@
           <w:sz w:val="20"/>
           <w:szCs w:val="20"/>
         </w:rPr>
-        <w:t xml:space="preserve"> * should be created by that class.</w:t>
+        <w:t xml:space="preserve"> * Note that this is only intended for use by </w:t>
+      </w:r>
+      <w:proofErr w:type="spellStart"/>
+      <w:r>
+        <w:rPr>
+          <w:rFonts w:ascii="Courier New" w:hAnsi="Courier New" w:cs="Courier New"/>
+          <w:color w:val="008000"/>
+          <w:sz w:val="20"/>
+          <w:szCs w:val="20"/>
+        </w:rPr>
+        <w:t>FormNodeFactory</w:t>
+      </w:r>
+      <w:proofErr w:type="spellEnd"/>
+      <w:r>
+        <w:rPr>
+          <w:rFonts w:ascii="Courier New" w:hAnsi="Courier New" w:cs="Courier New"/>
+          <w:color w:val="008000"/>
+          <w:sz w:val="20"/>
+          <w:szCs w:val="20"/>
+        </w:rPr>
+        <w:t>. All instances</w:t>
       </w:r>
     </w:p>
     <w:p>
@@ -1872,38 +2502,7 @@
           <w:sz w:val="20"/>
           <w:szCs w:val="20"/>
         </w:rPr>
-        <w:t xml:space="preserve"> * @return the </w:t>
-      </w:r>
-      <w:proofErr w:type="spellStart"/>
-      <w:r>
-        <w:rPr>
-          <w:rFonts w:ascii="Courier New" w:hAnsi="Courier New" w:cs="Courier New"/>
-          <w:color w:val="008000"/>
-          <w:sz w:val="20"/>
-          <w:szCs w:val="20"/>
-        </w:rPr>
-        <w:t>newPostalCodeFormat</w:t>
-      </w:r>
-      <w:bookmarkStart w:id="0" w:name="_GoBack"/>
-      <w:bookmarkEnd w:id="0"/>
-      <w:r>
-        <w:rPr>
-          <w:rFonts w:ascii="Courier New" w:hAnsi="Courier New" w:cs="Courier New"/>
-          <w:color w:val="008000"/>
-          <w:sz w:val="20"/>
-          <w:szCs w:val="20"/>
-        </w:rPr>
-        <w:t>Delegate</w:t>
-      </w:r>
-      <w:proofErr w:type="spellEnd"/>
-      <w:r>
-        <w:rPr>
-          <w:rFonts w:ascii="Courier New" w:hAnsi="Courier New" w:cs="Courier New"/>
-          <w:color w:val="008000"/>
-          <w:sz w:val="20"/>
-          <w:szCs w:val="20"/>
-        </w:rPr>
-        <w:t xml:space="preserve"> instance</w:t>
+        <w:t xml:space="preserve"> * should be created by that class.</w:t>
       </w:r>
     </w:p>
     <w:p>
@@ -1960,8 +2559,27 @@
           <w:sz w:val="20"/>
           <w:szCs w:val="20"/>
         </w:rPr>
-        <w:lastRenderedPageBreak/>
-        <w:t xml:space="preserve"> */</w:t>
+        <w:t xml:space="preserve"> * @return the </w:t>
+      </w:r>
+      <w:proofErr w:type="spellStart"/>
+      <w:r>
+        <w:rPr>
+          <w:rFonts w:ascii="Courier New" w:hAnsi="Courier New" w:cs="Courier New"/>
+          <w:color w:val="008000"/>
+          <w:sz w:val="20"/>
+          <w:szCs w:val="20"/>
+        </w:rPr>
+        <w:t>newPostalCodeFormatDelegate</w:t>
+      </w:r>
+      <w:proofErr w:type="spellEnd"/>
+      <w:r>
+        <w:rPr>
+          <w:rFonts w:ascii="Courier New" w:hAnsi="Courier New" w:cs="Courier New"/>
+          <w:color w:val="008000"/>
+          <w:sz w:val="20"/>
+          <w:szCs w:val="20"/>
+        </w:rPr>
+        <w:t xml:space="preserve"> instance</w:t>
       </w:r>
     </w:p>
     <w:p>
@@ -2011,42 +2629,14 @@
           <w:szCs w:val="20"/>
         </w:rPr>
       </w:pPr>
-      <w:proofErr w:type="gramStart"/>
-      <w:r>
-        <w:rPr>
-          <w:rFonts w:ascii="Courier New" w:hAnsi="Courier New" w:cs="Courier New"/>
-          <w:color w:val="0000FF"/>
-          <w:sz w:val="20"/>
-          <w:szCs w:val="20"/>
-        </w:rPr>
-        <w:t>function</w:t>
-      </w:r>
-      <w:proofErr w:type="gramEnd"/>
-      <w:r>
-        <w:rPr>
-          <w:rFonts w:ascii="Courier New" w:hAnsi="Courier New" w:cs="Courier New"/>
-          <w:sz w:val="20"/>
-          <w:szCs w:val="20"/>
-        </w:rPr>
-        <w:t xml:space="preserve"> </w:t>
-      </w:r>
-      <w:proofErr w:type="spellStart"/>
-      <w:r>
-        <w:rPr>
-          <w:rFonts w:ascii="Courier New" w:hAnsi="Courier New" w:cs="Courier New"/>
-          <w:sz w:val="20"/>
-          <w:szCs w:val="20"/>
-        </w:rPr>
-        <w:t>createInstance</w:t>
-      </w:r>
-      <w:proofErr w:type="spellEnd"/>
-      <w:r>
-        <w:rPr>
-          <w:rFonts w:ascii="Courier New" w:hAnsi="Courier New" w:cs="Courier New"/>
-          <w:sz w:val="20"/>
-          <w:szCs w:val="20"/>
-        </w:rPr>
-        <w:t>()</w:t>
+      <w:r>
+        <w:rPr>
+          <w:rFonts w:ascii="Courier New" w:hAnsi="Courier New" w:cs="Courier New"/>
+          <w:color w:val="008000"/>
+          <w:sz w:val="20"/>
+          <w:szCs w:val="20"/>
+        </w:rPr>
+        <w:t xml:space="preserve"> */</w:t>
       </w:r>
     </w:p>
     <w:p>
@@ -2096,13 +2686,42 @@
           <w:szCs w:val="20"/>
         </w:rPr>
       </w:pPr>
-      <w:r>
-        <w:rPr>
-          <w:rFonts w:ascii="Courier New" w:hAnsi="Courier New" w:cs="Courier New"/>
-          <w:sz w:val="20"/>
-          <w:szCs w:val="20"/>
-        </w:rPr>
-        <w:t>{</w:t>
+      <w:proofErr w:type="gramStart"/>
+      <w:r>
+        <w:rPr>
+          <w:rFonts w:ascii="Courier New" w:hAnsi="Courier New" w:cs="Courier New"/>
+          <w:color w:val="0000FF"/>
+          <w:sz w:val="20"/>
+          <w:szCs w:val="20"/>
+        </w:rPr>
+        <w:t>function</w:t>
+      </w:r>
+      <w:proofErr w:type="gramEnd"/>
+      <w:r>
+        <w:rPr>
+          <w:rFonts w:ascii="Courier New" w:hAnsi="Courier New" w:cs="Courier New"/>
+          <w:sz w:val="20"/>
+          <w:szCs w:val="20"/>
+        </w:rPr>
+        <w:t xml:space="preserve"> </w:t>
+      </w:r>
+      <w:proofErr w:type="spellStart"/>
+      <w:r>
+        <w:rPr>
+          <w:rFonts w:ascii="Courier New" w:hAnsi="Courier New" w:cs="Courier New"/>
+          <w:sz w:val="20"/>
+          <w:szCs w:val="20"/>
+        </w:rPr>
+        <w:t>createInstance</w:t>
+      </w:r>
+      <w:proofErr w:type="spellEnd"/>
+      <w:r>
+        <w:rPr>
+          <w:rFonts w:ascii="Courier New" w:hAnsi="Courier New" w:cs="Courier New"/>
+          <w:sz w:val="20"/>
+          <w:szCs w:val="20"/>
+        </w:rPr>
+        <w:t>()</w:t>
       </w:r>
     </w:p>
     <w:p>
@@ -2158,73 +2777,7 @@
           <w:sz w:val="20"/>
           <w:szCs w:val="20"/>
         </w:rPr>
-        <w:tab/>
-      </w:r>
-      <w:proofErr w:type="spellStart"/>
-      <w:proofErr w:type="gramStart"/>
-      <w:r>
-        <w:rPr>
-          <w:rFonts w:ascii="Courier New" w:hAnsi="Courier New" w:cs="Courier New"/>
-          <w:color w:val="0000FF"/>
-          <w:sz w:val="20"/>
-          <w:szCs w:val="20"/>
-        </w:rPr>
-        <w:t>var</w:t>
-      </w:r>
-      <w:proofErr w:type="spellEnd"/>
-      <w:proofErr w:type="gramEnd"/>
-      <w:r>
-        <w:rPr>
-          <w:rFonts w:ascii="Courier New" w:hAnsi="Courier New" w:cs="Courier New"/>
-          <w:sz w:val="20"/>
-          <w:szCs w:val="20"/>
-        </w:rPr>
-        <w:t xml:space="preserve"> </w:t>
-      </w:r>
-      <w:proofErr w:type="spellStart"/>
-      <w:r>
-        <w:rPr>
-          <w:rFonts w:ascii="Courier New" w:hAnsi="Courier New" w:cs="Courier New"/>
-          <w:sz w:val="20"/>
-          <w:szCs w:val="20"/>
-        </w:rPr>
-        <w:t>oDelegate</w:t>
-      </w:r>
-      <w:proofErr w:type="spellEnd"/>
-      <w:r>
-        <w:rPr>
-          <w:rFonts w:ascii="Courier New" w:hAnsi="Courier New" w:cs="Courier New"/>
-          <w:color w:val="0000FF"/>
-          <w:sz w:val="20"/>
-          <w:szCs w:val="20"/>
-        </w:rPr>
-        <w:t>=</w:t>
-      </w:r>
-      <w:r>
-        <w:rPr>
-          <w:rFonts w:ascii="Courier New" w:hAnsi="Courier New" w:cs="Courier New"/>
-          <w:sz w:val="20"/>
-          <w:szCs w:val="20"/>
-        </w:rPr>
-        <w:t xml:space="preserve">   </w:t>
-      </w:r>
-      <w:proofErr w:type="spellStart"/>
-      <w:r>
-        <w:rPr>
-          <w:rFonts w:ascii="Courier New" w:hAnsi="Courier New" w:cs="Courier New"/>
-          <w:sz w:val="20"/>
-          <w:szCs w:val="20"/>
-        </w:rPr>
-        <w:t>cPhoneFormatDelegate.createInstance</w:t>
-      </w:r>
-      <w:proofErr w:type="spellEnd"/>
-      <w:r>
-        <w:rPr>
-          <w:rFonts w:ascii="Courier New" w:hAnsi="Courier New" w:cs="Courier New"/>
-          <w:sz w:val="20"/>
-          <w:szCs w:val="20"/>
-        </w:rPr>
-        <w:t>();</w:t>
+        <w:t>{</w:t>
       </w:r>
     </w:p>
     <w:p>
@@ -2287,20 +2840,13 @@
       <w:r>
         <w:rPr>
           <w:rFonts w:ascii="Courier New" w:hAnsi="Courier New" w:cs="Courier New"/>
-          <w:sz w:val="20"/>
-          <w:szCs w:val="20"/>
-        </w:rPr>
-        <w:t>oDelegate.setErrorText</w:t>
+          <w:color w:val="0000FF"/>
+          <w:sz w:val="20"/>
+          <w:szCs w:val="20"/>
+        </w:rPr>
+        <w:t>var</w:t>
       </w:r>
       <w:proofErr w:type="spellEnd"/>
-      <w:r>
-        <w:rPr>
-          <w:rFonts w:ascii="Courier New" w:hAnsi="Courier New" w:cs="Courier New"/>
-          <w:sz w:val="20"/>
-          <w:szCs w:val="20"/>
-        </w:rPr>
-        <w:t>(</w:t>
-      </w:r>
       <w:proofErr w:type="gramEnd"/>
       <w:r>
         <w:rPr>
@@ -2308,7 +2854,7 @@
           <w:sz w:val="20"/>
           <w:szCs w:val="20"/>
         </w:rPr>
-        <w:t>"</w:t>
+        <w:t xml:space="preserve"> </w:t>
       </w:r>
       <w:proofErr w:type="spellStart"/>
       <w:r>
@@ -2317,16 +2863,43 @@
           <w:sz w:val="20"/>
           <w:szCs w:val="20"/>
         </w:rPr>
-        <w:t>error_contactPhone</w:t>
+        <w:t>oDelegate</w:t>
       </w:r>
       <w:proofErr w:type="spellEnd"/>
       <w:r>
         <w:rPr>
           <w:rFonts w:ascii="Courier New" w:hAnsi="Courier New" w:cs="Courier New"/>
-          <w:sz w:val="20"/>
-          <w:szCs w:val="20"/>
-        </w:rPr>
-        <w:t>");</w:t>
+          <w:color w:val="0000FF"/>
+          <w:sz w:val="20"/>
+          <w:szCs w:val="20"/>
+        </w:rPr>
+        <w:t>=</w:t>
+      </w:r>
+      <w:r>
+        <w:rPr>
+          <w:rFonts w:ascii="Courier New" w:hAnsi="Courier New" w:cs="Courier New"/>
+          <w:sz w:val="20"/>
+          <w:szCs w:val="20"/>
+        </w:rPr>
+        <w:t xml:space="preserve">   </w:t>
+      </w:r>
+      <w:proofErr w:type="spellStart"/>
+      <w:r>
+        <w:rPr>
+          <w:rFonts w:ascii="Courier New" w:hAnsi="Courier New" w:cs="Courier New"/>
+          <w:sz w:val="20"/>
+          <w:szCs w:val="20"/>
+        </w:rPr>
+        <w:t>cPhoneFormatDelegate.createInstance</w:t>
+      </w:r>
+      <w:proofErr w:type="spellEnd"/>
+      <w:r>
+        <w:rPr>
+          <w:rFonts w:ascii="Courier New" w:hAnsi="Courier New" w:cs="Courier New"/>
+          <w:sz w:val="20"/>
+          <w:szCs w:val="20"/>
+        </w:rPr>
+        <w:t>();</w:t>
       </w:r>
     </w:p>
     <w:p>
@@ -2385,13 +2958,14 @@
         <w:tab/>
       </w:r>
       <w:proofErr w:type="spellStart"/>
-      <w:r>
-        <w:rPr>
-          <w:rFonts w:ascii="Courier New" w:hAnsi="Courier New" w:cs="Courier New"/>
-          <w:sz w:val="20"/>
-          <w:szCs w:val="20"/>
-        </w:rPr>
-        <w:t>oDelegate.setCountryNodeAlias</w:t>
+      <w:proofErr w:type="gramStart"/>
+      <w:r>
+        <w:rPr>
+          <w:rFonts w:ascii="Courier New" w:hAnsi="Courier New" w:cs="Courier New"/>
+          <w:sz w:val="20"/>
+          <w:szCs w:val="20"/>
+        </w:rPr>
+        <w:t>oDelegate.setErrorText</w:t>
       </w:r>
       <w:proofErr w:type="spellEnd"/>
       <w:r>
@@ -2400,7 +2974,16 @@
           <w:sz w:val="20"/>
           <w:szCs w:val="20"/>
         </w:rPr>
-        <w:t xml:space="preserve"> ("</w:t>
+        <w:t>(</w:t>
+      </w:r>
+      <w:proofErr w:type="gramEnd"/>
+      <w:r>
+        <w:rPr>
+          <w:rFonts w:ascii="Courier New" w:hAnsi="Courier New" w:cs="Courier New"/>
+          <w:sz w:val="20"/>
+          <w:szCs w:val="20"/>
+        </w:rPr>
+        <w:t>"</w:t>
       </w:r>
       <w:proofErr w:type="spellStart"/>
       <w:r>
@@ -2409,7 +2992,7 @@
           <w:sz w:val="20"/>
           <w:szCs w:val="20"/>
         </w:rPr>
-        <w:t>clinicalCountry</w:t>
+        <w:t>error_qualInvestPhone</w:t>
       </w:r>
       <w:proofErr w:type="spellEnd"/>
       <w:r>
@@ -2476,25 +3059,6 @@
         </w:rPr>
         <w:tab/>
       </w:r>
-      <w:proofErr w:type="gramStart"/>
-      <w:r>
-        <w:rPr>
-          <w:rFonts w:ascii="Courier New" w:hAnsi="Courier New" w:cs="Courier New"/>
-          <w:color w:val="0000FF"/>
-          <w:sz w:val="20"/>
-          <w:szCs w:val="20"/>
-        </w:rPr>
-        <w:t>return</w:t>
-      </w:r>
-      <w:proofErr w:type="gramEnd"/>
-      <w:r>
-        <w:rPr>
-          <w:rFonts w:ascii="Courier New" w:hAnsi="Courier New" w:cs="Courier New"/>
-          <w:sz w:val="20"/>
-          <w:szCs w:val="20"/>
-        </w:rPr>
-        <w:t xml:space="preserve"> </w:t>
-      </w:r>
       <w:proofErr w:type="spellStart"/>
       <w:r>
         <w:rPr>
@@ -2502,7 +3066,7 @@
           <w:sz w:val="20"/>
           <w:szCs w:val="20"/>
         </w:rPr>
-        <w:t>oDelegate</w:t>
+        <w:t>oDelegate.setCountryNodeAlias</w:t>
       </w:r>
       <w:proofErr w:type="spellEnd"/>
       <w:r>
@@ -2511,7 +3075,25 @@
           <w:sz w:val="20"/>
           <w:szCs w:val="20"/>
         </w:rPr>
-        <w:t>;</w:t>
+        <w:t xml:space="preserve"> ("</w:t>
+      </w:r>
+      <w:proofErr w:type="spellStart"/>
+      <w:r>
+        <w:rPr>
+          <w:rFonts w:ascii="Courier New" w:hAnsi="Courier New" w:cs="Courier New"/>
+          <w:sz w:val="20"/>
+          <w:szCs w:val="20"/>
+        </w:rPr>
+        <w:t>quiCountry</w:t>
+      </w:r>
+      <w:proofErr w:type="spellEnd"/>
+      <w:r>
+        <w:rPr>
+          <w:rFonts w:ascii="Courier New" w:hAnsi="Courier New" w:cs="Courier New"/>
+          <w:sz w:val="20"/>
+          <w:szCs w:val="20"/>
+        </w:rPr>
+        <w:t>");</w:t>
       </w:r>
     </w:p>
     <w:p>
@@ -2564,11 +3146,288 @@
       <w:r>
         <w:rPr>
           <w:rFonts w:ascii="Courier New" w:hAnsi="Courier New" w:cs="Courier New"/>
+          <w:color w:val="000000"/>
+          <w:sz w:val="20"/>
+          <w:szCs w:val="20"/>
+        </w:rPr>
+        <w:tab/>
+      </w:r>
+      <w:proofErr w:type="spellStart"/>
+      <w:proofErr w:type="gramStart"/>
+      <w:r>
+        <w:rPr>
+          <w:rFonts w:ascii="Courier New" w:hAnsi="Courier New" w:cs="Courier New"/>
+          <w:color w:val="000000"/>
+          <w:sz w:val="20"/>
+          <w:szCs w:val="20"/>
+        </w:rPr>
+        <w:t>oDelegate.setAsPhoneNumber</w:t>
+      </w:r>
+      <w:proofErr w:type="spellEnd"/>
+      <w:r>
+        <w:rPr>
+          <w:rFonts w:ascii="Courier New" w:hAnsi="Courier New" w:cs="Courier New"/>
+          <w:color w:val="000000"/>
+          <w:sz w:val="20"/>
+          <w:szCs w:val="20"/>
+        </w:rPr>
+        <w:t>(</w:t>
+      </w:r>
+      <w:proofErr w:type="gramEnd"/>
+      <w:r>
+        <w:rPr>
+          <w:rFonts w:ascii="Courier New" w:hAnsi="Courier New" w:cs="Courier New"/>
+          <w:color w:val="000000"/>
+          <w:sz w:val="20"/>
+          <w:szCs w:val="20"/>
+        </w:rPr>
+        <w:t>);</w:t>
+      </w:r>
+    </w:p>
+    <w:p>
+      <w:pPr>
+        <w:tabs>
+          <w:tab w:val="left" w:pos="0"/>
+          <w:tab w:val="left" w:pos="480"/>
+          <w:tab w:val="left" w:pos="960"/>
+          <w:tab w:val="left" w:pos="1440"/>
+          <w:tab w:val="left" w:pos="1920"/>
+          <w:tab w:val="left" w:pos="2400"/>
+          <w:tab w:val="left" w:pos="2880"/>
+          <w:tab w:val="left" w:pos="3360"/>
+          <w:tab w:val="left" w:pos="3840"/>
+          <w:tab w:val="left" w:pos="4320"/>
+          <w:tab w:val="left" w:pos="4800"/>
+          <w:tab w:val="left" w:pos="5280"/>
+          <w:tab w:val="left" w:pos="5760"/>
+          <w:tab w:val="left" w:pos="6240"/>
+          <w:tab w:val="left" w:pos="6720"/>
+          <w:tab w:val="left" w:pos="7200"/>
+          <w:tab w:val="left" w:pos="7680"/>
+          <w:tab w:val="left" w:pos="8160"/>
+          <w:tab w:val="left" w:pos="8640"/>
+          <w:tab w:val="left" w:pos="9120"/>
+          <w:tab w:val="left" w:pos="9600"/>
+          <w:tab w:val="left" w:pos="10080"/>
+          <w:tab w:val="left" w:pos="10560"/>
+          <w:tab w:val="left" w:pos="11040"/>
+          <w:tab w:val="left" w:pos="11520"/>
+          <w:tab w:val="left" w:pos="12000"/>
+          <w:tab w:val="left" w:pos="12480"/>
+          <w:tab w:val="left" w:pos="12960"/>
+          <w:tab w:val="left" w:pos="13440"/>
+          <w:tab w:val="left" w:pos="13920"/>
+          <w:tab w:val="left" w:pos="14400"/>
+          <w:tab w:val="left" w:pos="14880"/>
+        </w:tabs>
+        <w:autoSpaceDE w:val="0"/>
+        <w:autoSpaceDN w:val="0"/>
+        <w:adjustRightInd w:val="0"/>
+        <w:spacing w:after="0" w:line="240" w:lineRule="auto"/>
+        <w:ind w:left="360"/>
+        <w:rPr>
+          <w:rFonts w:ascii="Courier New" w:hAnsi="Courier New" w:cs="Courier New"/>
+          <w:sz w:val="20"/>
+          <w:szCs w:val="20"/>
+        </w:rPr>
+      </w:pPr>
+      <w:r>
+        <w:rPr>
+          <w:rFonts w:ascii="Courier New" w:hAnsi="Courier New" w:cs="Courier New"/>
+          <w:sz w:val="20"/>
+          <w:szCs w:val="20"/>
+        </w:rPr>
+        <w:tab/>
+      </w:r>
+      <w:proofErr w:type="gramStart"/>
+      <w:r>
+        <w:rPr>
+          <w:rFonts w:ascii="Courier New" w:hAnsi="Courier New" w:cs="Courier New"/>
+          <w:color w:val="0000FF"/>
+          <w:sz w:val="20"/>
+          <w:szCs w:val="20"/>
+        </w:rPr>
+        <w:t>return</w:t>
+      </w:r>
+      <w:proofErr w:type="gramEnd"/>
+      <w:r>
+        <w:rPr>
+          <w:rFonts w:ascii="Courier New" w:hAnsi="Courier New" w:cs="Courier New"/>
+          <w:sz w:val="20"/>
+          <w:szCs w:val="20"/>
+        </w:rPr>
+        <w:t xml:space="preserve"> </w:t>
+      </w:r>
+      <w:proofErr w:type="spellStart"/>
+      <w:r>
+        <w:rPr>
+          <w:rFonts w:ascii="Courier New" w:hAnsi="Courier New" w:cs="Courier New"/>
+          <w:sz w:val="20"/>
+          <w:szCs w:val="20"/>
+        </w:rPr>
+        <w:t>oDelegate</w:t>
+      </w:r>
+      <w:proofErr w:type="spellEnd"/>
+      <w:r>
+        <w:rPr>
+          <w:rFonts w:ascii="Courier New" w:hAnsi="Courier New" w:cs="Courier New"/>
+          <w:sz w:val="20"/>
+          <w:szCs w:val="20"/>
+        </w:rPr>
+        <w:t>;</w:t>
+      </w:r>
+    </w:p>
+    <w:p>
+      <w:pPr>
+        <w:tabs>
+          <w:tab w:val="left" w:pos="0"/>
+          <w:tab w:val="left" w:pos="480"/>
+          <w:tab w:val="left" w:pos="960"/>
+          <w:tab w:val="left" w:pos="1440"/>
+          <w:tab w:val="left" w:pos="1920"/>
+          <w:tab w:val="left" w:pos="2400"/>
+          <w:tab w:val="left" w:pos="2880"/>
+          <w:tab w:val="left" w:pos="3360"/>
+          <w:tab w:val="left" w:pos="3840"/>
+          <w:tab w:val="left" w:pos="4320"/>
+          <w:tab w:val="left" w:pos="4800"/>
+          <w:tab w:val="left" w:pos="5280"/>
+          <w:tab w:val="left" w:pos="5760"/>
+          <w:tab w:val="left" w:pos="6240"/>
+          <w:tab w:val="left" w:pos="6720"/>
+          <w:tab w:val="left" w:pos="7200"/>
+          <w:tab w:val="left" w:pos="7680"/>
+          <w:tab w:val="left" w:pos="8160"/>
+          <w:tab w:val="left" w:pos="8640"/>
+          <w:tab w:val="left" w:pos="9120"/>
+          <w:tab w:val="left" w:pos="9600"/>
+          <w:tab w:val="left" w:pos="10080"/>
+          <w:tab w:val="left" w:pos="10560"/>
+          <w:tab w:val="left" w:pos="11040"/>
+          <w:tab w:val="left" w:pos="11520"/>
+          <w:tab w:val="left" w:pos="12000"/>
+          <w:tab w:val="left" w:pos="12480"/>
+          <w:tab w:val="left" w:pos="12960"/>
+          <w:tab w:val="left" w:pos="13440"/>
+          <w:tab w:val="left" w:pos="13920"/>
+          <w:tab w:val="left" w:pos="14400"/>
+          <w:tab w:val="left" w:pos="14880"/>
+        </w:tabs>
+        <w:autoSpaceDE w:val="0"/>
+        <w:autoSpaceDN w:val="0"/>
+        <w:adjustRightInd w:val="0"/>
+        <w:spacing w:after="0" w:line="240" w:lineRule="auto"/>
+        <w:ind w:left="360"/>
+        <w:rPr>
+          <w:rFonts w:ascii="Courier New" w:hAnsi="Courier New" w:cs="Courier New"/>
+          <w:sz w:val="20"/>
+          <w:szCs w:val="20"/>
+        </w:rPr>
+      </w:pPr>
+      <w:r>
+        <w:rPr>
+          <w:rFonts w:ascii="Courier New" w:hAnsi="Courier New" w:cs="Courier New"/>
           <w:sz w:val="20"/>
           <w:szCs w:val="20"/>
         </w:rPr>
         <w:t>}</w:t>
       </w:r>
+    </w:p>
+    <w:p>
+      <w:pPr>
+        <w:tabs>
+          <w:tab w:val="left" w:pos="0"/>
+          <w:tab w:val="left" w:pos="480"/>
+          <w:tab w:val="left" w:pos="960"/>
+          <w:tab w:val="left" w:pos="1440"/>
+          <w:tab w:val="left" w:pos="1920"/>
+          <w:tab w:val="left" w:pos="2400"/>
+          <w:tab w:val="left" w:pos="2880"/>
+          <w:tab w:val="left" w:pos="3360"/>
+          <w:tab w:val="left" w:pos="3840"/>
+          <w:tab w:val="left" w:pos="4320"/>
+          <w:tab w:val="left" w:pos="4800"/>
+          <w:tab w:val="left" w:pos="5280"/>
+          <w:tab w:val="left" w:pos="5760"/>
+          <w:tab w:val="left" w:pos="6240"/>
+          <w:tab w:val="left" w:pos="6720"/>
+          <w:tab w:val="left" w:pos="7200"/>
+          <w:tab w:val="left" w:pos="7680"/>
+          <w:tab w:val="left" w:pos="8160"/>
+          <w:tab w:val="left" w:pos="8640"/>
+          <w:tab w:val="left" w:pos="9120"/>
+          <w:tab w:val="left" w:pos="9600"/>
+          <w:tab w:val="left" w:pos="10080"/>
+          <w:tab w:val="left" w:pos="10560"/>
+          <w:tab w:val="left" w:pos="11040"/>
+          <w:tab w:val="left" w:pos="11520"/>
+          <w:tab w:val="left" w:pos="12000"/>
+          <w:tab w:val="left" w:pos="12480"/>
+          <w:tab w:val="left" w:pos="12960"/>
+          <w:tab w:val="left" w:pos="13440"/>
+          <w:tab w:val="left" w:pos="13920"/>
+          <w:tab w:val="left" w:pos="14400"/>
+          <w:tab w:val="left" w:pos="14880"/>
+        </w:tabs>
+        <w:autoSpaceDE w:val="0"/>
+        <w:autoSpaceDN w:val="0"/>
+        <w:adjustRightInd w:val="0"/>
+        <w:spacing w:after="0" w:line="240" w:lineRule="auto"/>
+        <w:ind w:left="360"/>
+        <w:rPr>
+          <w:rFonts w:ascii="Courier New" w:hAnsi="Courier New" w:cs="Courier New"/>
+          <w:sz w:val="20"/>
+          <w:szCs w:val="20"/>
+        </w:rPr>
+      </w:pPr>
+    </w:p>
+    <w:p>
+      <w:pPr>
+        <w:tabs>
+          <w:tab w:val="left" w:pos="0"/>
+          <w:tab w:val="left" w:pos="480"/>
+          <w:tab w:val="left" w:pos="960"/>
+          <w:tab w:val="left" w:pos="1440"/>
+          <w:tab w:val="left" w:pos="1920"/>
+          <w:tab w:val="left" w:pos="2400"/>
+          <w:tab w:val="left" w:pos="2880"/>
+          <w:tab w:val="left" w:pos="3360"/>
+          <w:tab w:val="left" w:pos="3840"/>
+          <w:tab w:val="left" w:pos="4320"/>
+          <w:tab w:val="left" w:pos="4800"/>
+          <w:tab w:val="left" w:pos="5280"/>
+          <w:tab w:val="left" w:pos="5760"/>
+          <w:tab w:val="left" w:pos="6240"/>
+          <w:tab w:val="left" w:pos="6720"/>
+          <w:tab w:val="left" w:pos="7200"/>
+          <w:tab w:val="left" w:pos="7680"/>
+          <w:tab w:val="left" w:pos="8160"/>
+          <w:tab w:val="left" w:pos="8640"/>
+          <w:tab w:val="left" w:pos="9120"/>
+          <w:tab w:val="left" w:pos="9600"/>
+          <w:tab w:val="left" w:pos="10080"/>
+          <w:tab w:val="left" w:pos="10560"/>
+          <w:tab w:val="left" w:pos="11040"/>
+          <w:tab w:val="left" w:pos="11520"/>
+          <w:tab w:val="left" w:pos="12000"/>
+          <w:tab w:val="left" w:pos="12480"/>
+          <w:tab w:val="left" w:pos="12960"/>
+          <w:tab w:val="left" w:pos="13440"/>
+          <w:tab w:val="left" w:pos="13920"/>
+          <w:tab w:val="left" w:pos="14400"/>
+          <w:tab w:val="left" w:pos="14880"/>
+        </w:tabs>
+        <w:autoSpaceDE w:val="0"/>
+        <w:autoSpaceDN w:val="0"/>
+        <w:adjustRightInd w:val="0"/>
+        <w:spacing w:after="0" w:line="240" w:lineRule="auto"/>
+        <w:ind w:left="360"/>
+        <w:rPr>
+          <w:rFonts w:ascii="Courier New" w:hAnsi="Courier New" w:cs="Courier New"/>
+          <w:sz w:val="20"/>
+          <w:szCs w:val="20"/>
+        </w:rPr>
+      </w:pPr>
     </w:p>
     <w:sectPr>
       <w:pgSz w:w="12240" w:h="15840"/>

</xml_diff>